<commit_message>
before send to PK
</commit_message>
<xml_diff>
--- a/status/TruMedical_WP_ToDo_0107.docx
+++ b/status/TruMedical_WP_ToDo_0107.docx
@@ -6409,824 +6409,1444 @@
       </w:r>
     </w:p>
     <w:p>
-      <w:r>
-        <w:tab/>
-        <w:t>2</w:t>
+      <w:pPr>
+        <w:rPr>
+          <w:color w:val="008000"/>
+        </w:rPr>
+      </w:pPr>
+      <w:r>
+        <w:rPr>
+          <w:color w:val="008000"/>
+        </w:rPr>
+        <w:tab/>
+        <w:t>2.</w:t>
+      </w:r>
+      <w:r>
+        <w:rPr>
+          <w:color w:val="008000"/>
+        </w:rPr>
+        <w:t xml:space="preserve"> Clean up</w:t>
+      </w:r>
+      <w:r>
+        <w:rPr>
+          <w:color w:val="008000"/>
+        </w:rPr>
+        <w:t xml:space="preserve"> </w:t>
+      </w:r>
+      <w:r>
+        <w:rPr>
+          <w:color w:val="008000"/>
+        </w:rPr>
+        <w:t xml:space="preserve">the </w:t>
+      </w:r>
+      <w:r>
+        <w:rPr>
+          <w:color w:val="008000"/>
+        </w:rPr>
+        <w:t>UI associat</w:t>
+      </w:r>
+      <w:r>
+        <w:rPr>
+          <w:color w:val="008000"/>
+        </w:rPr>
+        <w:t xml:space="preserve">edwith Google CSE search button, either: </w:t>
+      </w:r>
+      <w:r>
+        <w:rPr>
+          <w:color w:val="008000"/>
+        </w:rPr>
+        <w:t xml:space="preserve">  </w:t>
+      </w:r>
+    </w:p>
+    <w:p>
+      <w:pPr>
+        <w:rPr>
+          <w:color w:val="008000"/>
+        </w:rPr>
+      </w:pPr>
+      <w:r>
+        <w:rPr>
+          <w:color w:val="008000"/>
+        </w:rPr>
+        <w:tab/>
+      </w:r>
+      <w:r>
+        <w:rPr>
+          <w:color w:val="008000"/>
+        </w:rPr>
+        <w:tab/>
+      </w:r>
+      <w:r>
+        <w:rPr>
+          <w:color w:val="008000"/>
+        </w:rPr>
+        <w:t>2-</w:t>
+      </w:r>
+      <w:r>
+        <w:rPr>
+          <w:color w:val="008000"/>
+        </w:rPr>
+        <w:t>1. leave it where it is and make google text input box, search button and 'X' fit.  [DONE] 12/7</w:t>
+      </w:r>
+    </w:p>
+    <w:p>
+      <w:r>
+        <w:tab/>
+      </w:r>
+      <w:r>
+        <w:tab/>
+        <w:t xml:space="preserve">2-2. </w:t>
+      </w:r>
+      <w:r>
+        <w:t>leave it where it is and do something like Mavics does — essentially unwrapping it when someon</w:t>
+      </w:r>
+      <w:r>
+        <w:t>e</w:t>
+      </w:r>
+      <w:r>
+        <w:t xml:space="preserve"> clicks on the button sitting in front of it, and at that point exposing the text entry field, the search button, and the clear-text field icon ('x').  </w:t>
+      </w:r>
+    </w:p>
+    <w:p>
+      <w:r>
+        <w:tab/>
+      </w:r>
+      <w:r>
+        <w:tab/>
+        <w:t>2-3</w:t>
+      </w:r>
+      <w:r>
+        <w:t>. alternatively, move search, register/login and view-cart / checkout to the upper</w:t>
+      </w:r>
+      <w:r>
+        <w:t xml:space="preserve"> </w:t>
+      </w:r>
+      <w:r>
+        <w:t>right, above the floa</w:t>
+      </w:r>
+      <w:r>
+        <w:t xml:space="preserve">ting white panels on the screen. </w:t>
+      </w:r>
+    </w:p>
+    <w:p>
+      <w:pPr>
+        <w:rPr>
+          <w:color w:val="008000"/>
+        </w:rPr>
+      </w:pPr>
+      <w:r>
+        <w:rPr>
+          <w:color w:val="008000"/>
+        </w:rPr>
+        <w:tab/>
+        <w:t xml:space="preserve">3.  Insert search by competitor's part number.  Assume there will be multiple columns within the spreadsheet used to load the database, for at least 4 competitors.  When user types a number or string in the search box in the page footer, search for matching numbers in any of the columns of competitor part nos within the product table.  </w:t>
+      </w:r>
+      <w:r>
+        <w:rPr>
+          <w:color w:val="008000"/>
+        </w:rPr>
+        <w:t xml:space="preserve">For R1, assume a single column: sammons_part_no. </w:t>
+      </w:r>
+      <w:r>
+        <w:rPr>
+          <w:color w:val="008000"/>
+        </w:rPr>
+        <w:t xml:space="preserve">Bring up a </w:t>
+      </w:r>
+      <w:r>
+        <w:rPr>
+          <w:color w:val="008000"/>
+        </w:rPr>
+        <w:t>page</w:t>
+      </w:r>
+      <w:r>
+        <w:rPr>
+          <w:color w:val="008000"/>
+        </w:rPr>
+        <w:t xml:space="preserve"> to say the search is in progress, and then eith</w:t>
+      </w:r>
+      <w:r>
+        <w:rPr>
+          <w:color w:val="008000"/>
+        </w:rPr>
+        <w:t xml:space="preserve">er a 'no matching part no's found; please call us on our toll-free line at 800-999-9999' </w:t>
+      </w:r>
+      <w:r>
+        <w:rPr>
+          <w:color w:val="008000"/>
+        </w:rPr>
+        <w:t>or a line that pairs the # entered, [ the compeittor name], and the tms-part_no, and says whether the match is exact or only similiar.  Give user a button he can click to go</w:t>
+      </w:r>
+      <w:r>
+        <w:rPr>
+          <w:color w:val="008000"/>
+        </w:rPr>
+        <w:t xml:space="preserve"> to the product page for the TMS</w:t>
+      </w:r>
+      <w:r>
+        <w:rPr>
+          <w:color w:val="008000"/>
+        </w:rPr>
+        <w:t xml:space="preserve"> product  shown as a match.  = top level item #3.</w:t>
+      </w:r>
+      <w:r>
+        <w:rPr>
+          <w:color w:val="008000"/>
+        </w:rPr>
+        <w:t xml:space="preserve"> [DONE] 12/8</w:t>
+      </w:r>
+    </w:p>
+    <w:p>
+      <w:pPr>
+        <w:rPr>
+          <w:color w:val="008000"/>
+        </w:rPr>
+      </w:pPr>
+      <w:r>
+        <w:rPr>
+          <w:color w:val="008000"/>
+        </w:rPr>
+        <w:tab/>
+      </w:r>
+      <w:r>
+        <w:rPr>
+          <w:color w:val="008000"/>
+        </w:rPr>
+        <w:tab/>
+        <w:t>3-1 add metasearch to gem file [DONE] 12/8</w:t>
+      </w:r>
+    </w:p>
+    <w:p>
+      <w:r>
+        <w:rPr>
+          <w:color w:val="008000"/>
+        </w:rPr>
+        <w:tab/>
+      </w:r>
+      <w:r>
+        <w:rPr>
+          <w:color w:val="008000"/>
+        </w:rPr>
+        <w:tab/>
+        <w:t>3-2</w:t>
+      </w:r>
+      <w:r>
+        <w:rPr>
+          <w:color w:val="008000"/>
+        </w:rPr>
+        <w:tab/>
+        <w:t>add code to create search form in footer to views/layouts/application.html.erb [DONE]</w:t>
+      </w:r>
+      <w:r>
+        <w:t xml:space="preserve"> 12/8</w:t>
+      </w:r>
+    </w:p>
+    <w:p>
+      <w:pPr>
+        <w:rPr>
+          <w:color w:val="FF6600"/>
+        </w:rPr>
+      </w:pPr>
+      <w:r>
+        <w:tab/>
+      </w:r>
+      <w:r>
+        <w:tab/>
+      </w:r>
+      <w:r>
+        <w:tab/>
+      </w:r>
+      <w:r>
+        <w:rPr>
+          <w:color w:val="FF6600"/>
+        </w:rPr>
+        <w:t xml:space="preserve">— not putting cursor in field, or showing what you type into the field when you type them there. </w:t>
+      </w:r>
+    </w:p>
+    <w:p>
+      <w:pPr>
+        <w:rPr>
+          <w:color w:val="008000"/>
+        </w:rPr>
+      </w:pPr>
+      <w:r>
+        <w:rPr>
+          <w:color w:val="008000"/>
+        </w:rPr>
+        <w:tab/>
+      </w:r>
+      <w:r>
+        <w:rPr>
+          <w:color w:val="008000"/>
+        </w:rPr>
+        <w:tab/>
+        <w:t>3-3</w:t>
+      </w:r>
+      <w:r>
+        <w:rPr>
+          <w:color w:val="008000"/>
+        </w:rPr>
+        <w:tab/>
+        <w:t>add search action to products controller [DONE] 12/8</w:t>
+      </w:r>
+    </w:p>
+    <w:p>
+      <w:pPr>
+        <w:rPr>
+          <w:color w:val="008000"/>
+        </w:rPr>
+      </w:pPr>
+      <w:r>
+        <w:rPr>
+          <w:color w:val="008000"/>
+        </w:rPr>
+        <w:tab/>
+      </w:r>
+      <w:r>
+        <w:rPr>
+          <w:color w:val="008000"/>
+        </w:rPr>
+        <w:tab/>
+        <w:t>3-4 add views/products/search.html.erb as template for returning search results [DONE] 12/8</w:t>
+      </w:r>
+    </w:p>
+    <w:p>
+      <w:pPr>
+        <w:rPr>
+          <w:color w:val="008000"/>
+        </w:rPr>
+      </w:pPr>
+      <w:r>
+        <w:rPr>
+          <w:color w:val="008000"/>
+        </w:rPr>
+        <w:tab/>
+      </w:r>
+      <w:r>
+        <w:rPr>
+          <w:color w:val="008000"/>
+        </w:rPr>
+        <w:tab/>
+      </w:r>
+      <w:r>
+        <w:rPr>
+          <w:color w:val="008000"/>
+        </w:rPr>
+        <w:tab/>
+        <w:t>— clean up css for layout</w:t>
+      </w:r>
+      <w:r>
+        <w:rPr>
+          <w:color w:val="008000"/>
+        </w:rPr>
+        <w:t xml:space="preserve">  </w:t>
+      </w:r>
+      <w:r>
+        <w:rPr>
+          <w:color w:val="008000"/>
+        </w:rPr>
+        <w:t>[DONE] 12/8</w:t>
+      </w:r>
+    </w:p>
+    <w:p>
+      <w:pPr>
+        <w:rPr>
+          <w:color w:val="008000"/>
+        </w:rPr>
+      </w:pPr>
+      <w:r>
+        <w:rPr>
+          <w:color w:val="008000"/>
+        </w:rPr>
+        <w:tab/>
+        <w:t xml:space="preserve">4  Get </w:t>
+      </w:r>
+      <w:r>
+        <w:rPr>
+          <w:b/>
+          <w:color w:val="008000"/>
+        </w:rPr>
+        <w:t>scroller on the home page</w:t>
+      </w:r>
+      <w:r>
+        <w:rPr>
+          <w:color w:val="008000"/>
+        </w:rPr>
+        <w:t xml:space="preserve"> to work</w:t>
+      </w:r>
+      <w:r>
+        <w:rPr>
+          <w:color w:val="008000"/>
+        </w:rPr>
+        <w:t xml:space="preserve">, with text blocks appropriately positioned on each of the images used.  </w:t>
+      </w:r>
+    </w:p>
+    <w:p>
+      <w:pPr>
+        <w:rPr>
+          <w:color w:val="008000"/>
+        </w:rPr>
+      </w:pPr>
+      <w:r>
+        <w:rPr>
+          <w:color w:val="FF0000"/>
+        </w:rPr>
+        <w:tab/>
+      </w:r>
+      <w:r>
+        <w:rPr>
+          <w:color w:val="008000"/>
+        </w:rPr>
+        <w:tab/>
+        <w:t xml:space="preserve">4-1 </w:t>
+      </w:r>
+      <w:r>
+        <w:rPr>
+          <w:color w:val="008000"/>
+        </w:rPr>
+        <w:t>using Nivo slider: name clash with admin</w:t>
+      </w:r>
+    </w:p>
+    <w:p>
+      <w:pPr>
+        <w:rPr>
+          <w:color w:val="008000"/>
+        </w:rPr>
+      </w:pPr>
+      <w:r>
+        <w:rPr>
+          <w:color w:val="008000"/>
+        </w:rPr>
+        <w:tab/>
+      </w:r>
+      <w:r>
+        <w:rPr>
+          <w:color w:val="008000"/>
+        </w:rPr>
+        <w:tab/>
+        <w:t xml:space="preserve">4-2 using simple slider: too simple; need text and link overlays. </w:t>
+      </w:r>
+    </w:p>
+    <w:p>
+      <w:pPr>
+        <w:rPr>
+          <w:color w:val="008000"/>
+        </w:rPr>
+      </w:pPr>
+      <w:r>
+        <w:rPr>
+          <w:color w:val="008000"/>
+        </w:rPr>
+        <w:tab/>
+      </w:r>
+      <w:r>
+        <w:rPr>
+          <w:color w:val="008000"/>
+        </w:rPr>
+        <w:tab/>
+        <w:t xml:space="preserve">4-3 </w:t>
+      </w:r>
+      <w:r>
+        <w:rPr>
+          <w:color w:val="008000"/>
+        </w:rPr>
+        <w:t>using royal slider</w:t>
+      </w:r>
+    </w:p>
+    <w:p>
+      <w:pPr>
+        <w:rPr>
+          <w:color w:val="008000"/>
+        </w:rPr>
+      </w:pPr>
+      <w:r>
+        <w:rPr>
+          <w:color w:val="008000"/>
+        </w:rPr>
+        <w:tab/>
+      </w:r>
+      <w:r>
+        <w:rPr>
+          <w:color w:val="008000"/>
+        </w:rPr>
+        <w:tab/>
+      </w:r>
+      <w:r>
+        <w:rPr>
+          <w:color w:val="008000"/>
+        </w:rPr>
+        <w:tab/>
+        <w:t xml:space="preserve">— </w:t>
+      </w:r>
+      <w:r>
+        <w:rPr>
+          <w:color w:val="008000"/>
+        </w:rPr>
+        <w:t xml:space="preserve">slider set up; individual slides lined to 800x800 png images, allowing the background (currently a light gray) to show through.  </w:t>
+      </w:r>
+    </w:p>
+    <w:p>
+      <w:pPr>
+        <w:rPr>
+          <w:color w:val="008000"/>
+        </w:rPr>
+      </w:pPr>
+      <w:r>
+        <w:rPr>
+          <w:color w:val="008000"/>
+        </w:rPr>
+        <w:tab/>
+      </w:r>
+      <w:r>
+        <w:rPr>
+          <w:color w:val="008000"/>
+        </w:rPr>
+        <w:tab/>
+      </w:r>
+      <w:r>
+        <w:rPr>
+          <w:color w:val="008000"/>
+        </w:rPr>
+        <w:tab/>
+        <w:t xml:space="preserve">— titles, text and 'more' button coming in over the slides after slide has slid in from the right as it should.  Have the per-slide control of placement that we need.  </w:t>
+      </w:r>
+    </w:p>
+    <w:p>
+      <w:pPr>
+        <w:rPr>
+          <w:color w:val="FF6600"/>
+        </w:rPr>
+      </w:pPr>
+      <w:r>
+        <w:rPr>
+          <w:color w:val="FF0000"/>
+        </w:rPr>
+        <w:tab/>
+      </w:r>
+      <w:r>
+        <w:rPr>
+          <w:color w:val="FF6600"/>
+        </w:rPr>
+        <w:tab/>
+      </w:r>
+      <w:r>
+        <w:rPr>
+          <w:color w:val="FF6600"/>
+        </w:rPr>
+        <w:tab/>
+        <w:t>— remaining problems"</w:t>
+      </w:r>
+    </w:p>
+    <w:p>
+      <w:pPr>
+        <w:rPr>
+          <w:color w:val="008000"/>
+        </w:rPr>
+      </w:pPr>
+      <w:r>
+        <w:rPr>
+          <w:color w:val="008000"/>
+        </w:rPr>
+        <w:tab/>
+      </w:r>
+      <w:r>
+        <w:rPr>
+          <w:color w:val="008000"/>
+        </w:rPr>
+        <w:tab/>
+      </w:r>
+      <w:r>
+        <w:rPr>
+          <w:color w:val="008000"/>
+        </w:rPr>
+        <w:tab/>
+      </w:r>
+      <w:r>
+        <w:rPr>
+          <w:color w:val="008000"/>
+        </w:rPr>
+        <w:tab/>
+        <w:t xml:space="preserve">— </w:t>
+      </w:r>
+      <w:r>
+        <w:rPr>
+          <w:color w:val="008000"/>
+        </w:rPr>
+        <w:t>slides</w:t>
+      </w:r>
+      <w:r>
+        <w:rPr>
+          <w:color w:val="008000"/>
+        </w:rPr>
+        <w:t xml:space="preserve"> are not scrolling automaticall [FIXED]</w:t>
+      </w:r>
+    </w:p>
+    <w:p>
+      <w:pPr>
+        <w:rPr>
+          <w:color w:val="008000"/>
+        </w:rPr>
+      </w:pPr>
+      <w:r>
+        <w:rPr>
+          <w:color w:val="008000"/>
+        </w:rPr>
+        <w:tab/>
+      </w:r>
+      <w:r>
+        <w:rPr>
+          <w:color w:val="008000"/>
+        </w:rPr>
+        <w:tab/>
+      </w:r>
+      <w:r>
+        <w:rPr>
+          <w:color w:val="008000"/>
+        </w:rPr>
+        <w:tab/>
+      </w:r>
+      <w:r>
+        <w:rPr>
+          <w:color w:val="008000"/>
+        </w:rPr>
+        <w:tab/>
+        <w:t>— left back-arrow is under the menu on the left</w:t>
+      </w:r>
+      <w:r>
+        <w:rPr>
+          <w:color w:val="008000"/>
+        </w:rPr>
+        <w:t xml:space="preserve"> [FIXED]</w:t>
+      </w:r>
+    </w:p>
+    <w:p>
+      <w:pPr>
+        <w:rPr>
+          <w:color w:val="FF6600"/>
+        </w:rPr>
+      </w:pPr>
+      <w:r>
+        <w:rPr>
+          <w:color w:val="FF6600"/>
+        </w:rPr>
+        <w:tab/>
+      </w:r>
+      <w:r>
+        <w:rPr>
+          <w:color w:val="FF6600"/>
+        </w:rPr>
+        <w:tab/>
+      </w:r>
+      <w:r>
+        <w:rPr>
+          <w:color w:val="FF6600"/>
+        </w:rPr>
+        <w:tab/>
+      </w:r>
+      <w:r>
+        <w:rPr>
+          <w:color w:val="FF6600"/>
+        </w:rPr>
+        <w:tab/>
+        <w:t xml:space="preserve">— backgrounds </w:t>
+      </w:r>
+      <w:r>
+        <w:rPr>
+          <w:color w:val="FF6600"/>
+        </w:rPr>
+        <w:t xml:space="preserve"> must be under the left menu as I want them to be , but since they are not black, don't notice the sliding in.  Not as much visual drama as I want. </w:t>
+      </w:r>
+    </w:p>
+    <w:p>
+      <w:pPr>
+        <w:rPr>
+          <w:color w:val="FF6600"/>
+        </w:rPr>
+      </w:pPr>
+      <w:r>
+        <w:rPr>
+          <w:color w:val="FF6600"/>
+        </w:rPr>
+        <w:tab/>
+      </w:r>
+      <w:r>
+        <w:rPr>
+          <w:color w:val="FF6600"/>
+        </w:rPr>
+        <w:tab/>
+      </w:r>
+      <w:r>
+        <w:rPr>
+          <w:color w:val="FF6600"/>
+        </w:rPr>
+        <w:tab/>
+      </w:r>
+      <w:r>
+        <w:rPr>
+          <w:color w:val="FF6600"/>
+        </w:rPr>
+        <w:tab/>
+        <w:t>— backgrounds don't vary, black or white</w:t>
+      </w:r>
+    </w:p>
+    <w:p>
+      <w:pPr>
+        <w:rPr>
+          <w:color w:val="FF6600"/>
+          <w:u w:val="single"/>
+        </w:rPr>
+      </w:pPr>
+      <w:r>
+        <w:rPr>
+          <w:color w:val="FF6600"/>
+        </w:rPr>
+        <w:tab/>
+      </w:r>
+      <w:r>
+        <w:rPr>
+          <w:color w:val="FF6600"/>
+        </w:rPr>
+        <w:tab/>
+      </w:r>
+      <w:r>
+        <w:rPr>
+          <w:color w:val="FF6600"/>
+        </w:rPr>
+        <w:tab/>
+      </w:r>
+      <w:r>
+        <w:rPr>
+          <w:color w:val="FF6600"/>
+        </w:rPr>
+        <w:tab/>
+      </w:r>
+      <w:r>
+        <w:rPr>
+          <w:color w:val="FF6600"/>
+          <w:u w:val="single"/>
+          <w:bdr w:val="single" w:sz="4" w:space="0" w:color="auto"/>
+        </w:rPr>
+        <w:t>—</w:t>
+      </w:r>
+      <w:r>
+        <w:rPr>
+          <w:color w:val="FF6600"/>
+          <w:u w:val="single"/>
+        </w:rPr>
+        <w:t xml:space="preserve"> at some point in the process of inserting slider, lost the modal nature of left-menu popups</w:t>
+      </w:r>
+    </w:p>
+    <w:p>
+      <w:pPr>
+        <w:rPr>
+          <w:color w:val="FF6600"/>
+        </w:rPr>
+      </w:pPr>
+      <w:r>
+        <w:rPr>
+          <w:color w:val="FF6600"/>
+        </w:rPr>
+        <w:tab/>
+      </w:r>
+      <w:r>
+        <w:rPr>
+          <w:color w:val="FF6600"/>
+        </w:rPr>
+        <w:tab/>
+      </w:r>
+      <w:r>
+        <w:rPr>
+          <w:color w:val="FF6600"/>
+        </w:rPr>
+        <w:tab/>
+      </w:r>
+      <w:r>
+        <w:rPr>
+          <w:color w:val="FF6600"/>
+        </w:rPr>
+        <w:tab/>
+      </w:r>
+      <w:r>
+        <w:rPr>
+          <w:color w:val="FF6600"/>
+          <w:bdr w:val="single" w:sz="4" w:space="0" w:color="auto"/>
+        </w:rPr>
+        <w:t xml:space="preserve">— </w:t>
+      </w:r>
+      <w:r>
+        <w:rPr>
+          <w:color w:val="FF6600"/>
+        </w:rPr>
+        <w:t xml:space="preserve">cross browser problems: working on Firefox, but not in webkit-based browsers, i.e., Chrome or Safari. </w:t>
+      </w:r>
+    </w:p>
+    <w:p>
+      <w:pPr>
+        <w:rPr>
+          <w:color w:val="008000"/>
+        </w:rPr>
+      </w:pPr>
+      <w:r>
+        <w:rPr>
+          <w:color w:val="008000"/>
+        </w:rPr>
+        <w:tab/>
+      </w:r>
+      <w:r>
+        <w:rPr>
+          <w:color w:val="008000"/>
+        </w:rPr>
+        <w:tab/>
+      </w:r>
+      <w:r>
+        <w:rPr>
+          <w:color w:val="008000"/>
+        </w:rPr>
+        <w:t>4-4. Male 'more' buttons on slides 2 ... 8 active: go to corresponding category page [DONE]12/7</w:t>
+      </w:r>
+    </w:p>
+    <w:p>
+      <w:pPr>
+        <w:rPr>
+          <w:color w:val="FF6600"/>
+        </w:rPr>
+      </w:pPr>
+      <w:r>
+        <w:rPr>
+          <w:color w:val="FF6600"/>
+        </w:rPr>
+        <w:tab/>
+      </w:r>
+      <w:r>
+        <w:rPr>
+          <w:color w:val="FF6600"/>
+        </w:rPr>
+        <w:tab/>
+        <w:t>4-5</w:t>
+      </w:r>
+      <w:r>
+        <w:rPr>
+          <w:color w:val="FF6600"/>
+        </w:rPr>
+        <w:tab/>
+        <w:t>Remove mavic js code in ma</w:t>
+      </w:r>
+      <w:r>
+        <w:rPr>
+          <w:color w:val="FF6600"/>
+        </w:rPr>
+        <w:t>vic.js and in headers of ...  that has been replaced by royal slider.</w:t>
+      </w:r>
+    </w:p>
+    <w:p>
+      <w:pPr>
+        <w:rPr>
+          <w:color w:val="FF0000"/>
+        </w:rPr>
+      </w:pPr>
+    </w:p>
+    <w:p>
+      <w:r>
+        <w:tab/>
+        <w:t>5</w:t>
+      </w:r>
+      <w:r>
+        <w:t xml:space="preserve">.  Get sibling nav to work properly or eliminate it </w:t>
+      </w:r>
+      <w:r>
+        <w:t xml:space="preserve"> </w:t>
+      </w:r>
+      <w:r>
+        <w:rPr>
+          <w:color w:val="008000"/>
+        </w:rPr>
+        <w:t>( C</w:t>
+      </w:r>
+      <w:r>
+        <w:rPr>
+          <w:color w:val="008000"/>
+        </w:rPr>
+        <w:t>urrently commented out )</w:t>
+      </w:r>
+      <w:r>
+        <w:t xml:space="preserve"> </w:t>
+      </w:r>
+    </w:p>
+    <w:p>
+      <w:pPr>
+        <w:rPr>
+          <w:color w:val="008000"/>
+        </w:rPr>
+      </w:pPr>
+      <w:r>
+        <w:rPr>
+          <w:color w:val="008000"/>
+        </w:rPr>
+        <w:tab/>
+        <w:t>6</w:t>
+      </w:r>
+      <w:r>
+        <w:rPr>
+          <w:color w:val="008000"/>
+        </w:rPr>
+        <w:t>.  L</w:t>
+      </w:r>
+      <w:r>
+        <w:rPr>
+          <w:color w:val="008000"/>
+        </w:rPr>
+        <w:t xml:space="preserve">ayout: line up top of the #right-content thing, when it is on the right, with top of middle column. </w:t>
+      </w:r>
+      <w:r>
+        <w:rPr>
+          <w:color w:val="008000"/>
+        </w:rPr>
+        <w:t xml:space="preserve"> DONE 1/7</w:t>
+      </w:r>
+    </w:p>
+    <w:p>
+      <w:r>
+        <w:tab/>
+        <w:t>7</w:t>
+      </w:r>
+      <w:r>
+        <w:t>. P</w:t>
+      </w:r>
+      <w:r>
+        <w:t xml:space="preserve">ut in </w:t>
+      </w:r>
+      <w:r>
+        <w:rPr>
+          <w:b/>
+        </w:rPr>
+        <w:t>Admin subsystem</w:t>
+      </w:r>
+      <w:r>
+        <w:t xml:space="preserve"> for controlling the content in the Rails-side DBMS.   [ Discuss the Rails -&gt; Netsuite autosynch as an R2 addition with Bill.  </w:t>
+      </w:r>
+    </w:p>
+    <w:p>
+      <w:r>
+        <w:tab/>
+      </w:r>
+      <w:r>
+        <w:tab/>
+      </w:r>
+      <w:r>
+        <w:t>7-</w:t>
+      </w:r>
+      <w:r>
+        <w:t xml:space="preserve">1. Three options for synchronizing product data: (i) general schema mapper built around open-source T__; (ii) schema mapper for TruMedical database and Netsuite setup; (iii) break data on the Rails side out into the same tables we are using to support the object model in the Rails site. </w:t>
+      </w:r>
+    </w:p>
+    <w:p>
+      <w:r>
+        <w:tab/>
+      </w:r>
+      <w:r>
+        <w:tab/>
+      </w:r>
+      <w:r>
+        <w:t>7-</w:t>
+      </w:r>
+      <w:r>
+        <w:t xml:space="preserve">2. Pushing images to Amazon S3 and synchronizing. </w:t>
+      </w:r>
+    </w:p>
+    <w:p>
+      <w:r>
+        <w:tab/>
+      </w:r>
+      <w:r>
+        <w:tab/>
+      </w:r>
+      <w:r>
+        <w:t>7-</w:t>
+      </w:r>
+      <w:r>
+        <w:t>3. [ Pushing Video to a CDN:  current HDDN, Akami/Brightcove,  [ ... ]</w:t>
+      </w:r>
+    </w:p>
+    <w:p>
+      <w:r>
+        <w:tab/>
+      </w:r>
+      <w:r>
+        <w:t>8</w:t>
+      </w:r>
+      <w:r>
+        <w:t xml:space="preserve">. </w:t>
+      </w:r>
+      <w:r>
+        <w:t>Deal with different price levels being displayed for different categories of user, and users from different clinics which have nego</w:t>
+      </w:r>
+      <w:r>
+        <w:t xml:space="preserve">tiated different price levels. </w:t>
+      </w:r>
+    </w:p>
+    <w:p>
+      <w:r>
+        <w:tab/>
+      </w:r>
+      <w:r>
+        <w:tab/>
+        <w:t xml:space="preserve">8-1 Any way to do it with existing Netsuite shopping cart/checkout/registration system? </w:t>
+      </w:r>
+    </w:p>
+    <w:p>
+      <w:r>
+        <w:tab/>
+      </w:r>
+      <w:r>
+        <w:tab/>
+        <w:t>8-2 This seems to imply</w:t>
+      </w:r>
+      <w:r>
+        <w:t xml:space="preserve"> a register/login subsystem on the Rails front-end so that we know which</w:t>
+      </w:r>
+      <w:r>
+        <w:t xml:space="preserve"> prices to show the user, and then pass prices to netsuite on the add-to-cart.   </w:t>
+      </w:r>
+      <w:r>
+        <w:t xml:space="preserve"> </w:t>
+      </w:r>
+    </w:p>
+    <w:p>
+      <w:r>
+        <w:tab/>
+        <w:t>9</w:t>
       </w:r>
       <w:r>
         <w:t>.</w:t>
       </w:r>
       <w:r>
-        <w:t xml:space="preserve"> Clean up</w:t>
-      </w:r>
-      <w:r>
+        <w:tab/>
+      </w:r>
+      <w:r>
+        <w:t xml:space="preserve">Cleanup the code base, consolidating the css libraries and removing any css libraries that are not being used, and any javascript libraries that are not being used. </w:t>
+      </w:r>
+    </w:p>
+    <w:p>
+      <w:r>
+        <w:tab/>
+        <w:t>10</w:t>
+      </w:r>
+      <w:r>
+        <w:t xml:space="preserve">. Home page overlays that run off the bottom of the page:  scroll bars within them?  realign company pages so they go from the bottom of the left menu item up, instead of from the top of the left menu item down?  </w:t>
+      </w:r>
+    </w:p>
+    <w:p>
+      <w:r>
+        <w:tab/>
+      </w:r>
+      <w:r>
+        <w:tab/>
+        <w:t>— waiting on Bill for content for 'providers' section</w:t>
+      </w:r>
+    </w:p>
+    <w:p>
+      <w:r>
+        <w:tab/>
+      </w:r>
+      <w:r>
+        <w:tab/>
+        <w:t xml:space="preserve">— get some images into the Tru-Medical, and Patients/Providers/Payors overlays?  They are a bit text-heavy at this point.  </w:t>
+      </w:r>
+    </w:p>
+    <w:p>
+      <w:pPr>
+        <w:rPr>
+          <w:color w:val="3366FF"/>
+        </w:rPr>
+      </w:pPr>
+      <w:r>
+        <w:rPr>
+          <w:color w:val="3366FF"/>
+        </w:rPr>
+        <w:tab/>
+        <w:t>11</w:t>
+      </w:r>
+      <w:r>
+        <w:rPr>
+          <w:color w:val="3366FF"/>
+        </w:rPr>
+        <w:t>.  Cleanup overlays that appear on home page</w:t>
+      </w:r>
+    </w:p>
+    <w:p>
+      <w:pPr>
+        <w:rPr>
+          <w:color w:val="3366FF"/>
+        </w:rPr>
+      </w:pPr>
+      <w:r>
+        <w:rPr>
+          <w:color w:val="3366FF"/>
+        </w:rPr>
+        <w:tab/>
+      </w:r>
+      <w:r>
+        <w:rPr>
+          <w:color w:val="3366FF"/>
+        </w:rPr>
+        <w:tab/>
+        <w:t>11</w:t>
+      </w:r>
+      <w:r>
+        <w:rPr>
+          <w:color w:val="3366FF"/>
+        </w:rPr>
+        <w:t>-1 Contact us: insert email tag (see Bavia 1.0, 1.1)</w:t>
+      </w:r>
+    </w:p>
+    <w:p>
+      <w:pPr>
+        <w:rPr>
+          <w:color w:val="3366FF"/>
+        </w:rPr>
+      </w:pPr>
+      <w:r>
+        <w:rPr>
+          <w:color w:val="3366FF"/>
+        </w:rPr>
+        <w:tab/>
+      </w:r>
+      <w:r>
+        <w:rPr>
+          <w:color w:val="3366FF"/>
+        </w:rPr>
+        <w:tab/>
+        <w:t>11-2</w:t>
+      </w:r>
+      <w:r>
+        <w:rPr>
+          <w:color w:val="3366FF"/>
+        </w:rPr>
+        <w:t xml:space="preserve"> Request a Catelog:  capture  the physical address user wants (printed) catelogs to go to. </w:t>
+      </w:r>
+    </w:p>
+    <w:p>
+      <w:pPr>
+        <w:rPr>
+          <w:color w:val="3366FF"/>
+        </w:rPr>
+      </w:pPr>
+      <w:r>
+        <w:rPr>
+          <w:color w:val="3366FF"/>
+        </w:rPr>
+        <w:tab/>
+        <w:t>12.</w:t>
+      </w:r>
+      <w:r>
+        <w:rPr>
+          <w:color w:val="3366FF"/>
+        </w:rPr>
+        <w:tab/>
+        <w:t xml:space="preserve">Go through all of the subcategories and products within Modalities: resolve missing images, sibling nav, etc. ... </w:t>
+      </w:r>
+    </w:p>
+    <w:p>
+      <w:pPr>
+        <w:rPr>
+          <w:color w:val="3366FF"/>
+        </w:rPr>
+      </w:pPr>
+      <w:r>
+        <w:rPr>
+          <w:color w:val="0000FF"/>
+        </w:rPr>
+        <w:tab/>
+        <w:t>13</w:t>
+      </w:r>
+      <w:r>
+        <w:rPr>
+          <w:color w:val="0000FF"/>
+        </w:rPr>
+        <w:t xml:space="preserve">.  Promotions and Tru-Value product blocks in the #right-content section: What does Bill want us to do when someone clicks on one of these: </w:t>
+      </w:r>
+    </w:p>
+    <w:p>
+      <w:pPr>
+        <w:rPr>
+          <w:color w:val="0000FF"/>
+        </w:rPr>
+      </w:pPr>
+      <w:r>
+        <w:tab/>
+      </w:r>
+      <w:r>
+        <w:rPr>
+          <w:color w:val="0000FF"/>
+        </w:rPr>
+        <w:tab/>
+        <w:t>1. Promotions: [ ... ]</w:t>
+      </w:r>
+    </w:p>
+    <w:p>
+      <w:pPr>
+        <w:rPr>
+          <w:color w:val="0000FF"/>
+        </w:rPr>
+      </w:pPr>
+      <w:r>
+        <w:rPr>
+          <w:color w:val="0000FF"/>
+        </w:rPr>
+        <w:tab/>
+      </w:r>
+      <w:r>
+        <w:rPr>
+          <w:color w:val="0000FF"/>
+        </w:rPr>
+        <w:tab/>
+        <w:t>2. Tru-Value Products: [ ... ]</w:t>
+      </w:r>
+    </w:p>
+    <w:p>
+      <w:pPr>
+        <w:rPr>
+          <w:color w:val="0000FF"/>
+        </w:rPr>
+      </w:pPr>
+      <w:r>
+        <w:rPr>
+          <w:color w:val="0000FF"/>
+        </w:rPr>
+        <w:tab/>
+        <w:t>14</w:t>
+      </w:r>
+      <w:r>
+        <w:rPr>
+          <w:color w:val="0000FF"/>
+        </w:rPr>
+        <w:t xml:space="preserve">. </w:t>
+      </w:r>
+      <w:r>
+        <w:rPr>
+          <w:color w:val="0000FF"/>
+        </w:rPr>
+        <w:t>Visual nits:</w:t>
+      </w:r>
+    </w:p>
+    <w:p>
+      <w:pPr>
+        <w:rPr>
+          <w:color w:val="008000"/>
+        </w:rPr>
+      </w:pPr>
+      <w:r>
+        <w:rPr>
+          <w:color w:val="008000"/>
+        </w:rPr>
+        <w:tab/>
+      </w:r>
+      <w:r>
+        <w:rPr>
+          <w:color w:val="008000"/>
+        </w:rPr>
+        <w:tab/>
+        <w:t xml:space="preserve">1. Left menu: orange block that appears when you mouse over a menu item extends 5-10 px beyond the left and right ends of the underlines; make them match. </w:t>
+      </w:r>
+      <w:r>
+        <w:rPr>
+          <w:color w:val="008000"/>
+        </w:rPr>
+        <w:t xml:space="preserve"> FIXED 12/7 removed left-right margins from div.menu_separator in menu.css, line 48</w:t>
+      </w:r>
+    </w:p>
+    <w:p>
+      <w:pPr>
+        <w:rPr>
+          <w:color w:val="0000FF"/>
+        </w:rPr>
+      </w:pPr>
+      <w:r>
+        <w:rPr>
+          <w:color w:val="0000FF"/>
+        </w:rPr>
+        <w:tab/>
+      </w:r>
+      <w:r>
+        <w:rPr>
+          <w:color w:val="0000FF"/>
+        </w:rPr>
+        <w:tab/>
+        <w:t>2. losing the 2+ px vertical space between left nav and main panel</w:t>
+      </w:r>
+    </w:p>
+    <w:p>
+      <w:pPr>
+        <w:rPr>
+          <w:color w:val="0000FF"/>
+        </w:rPr>
+      </w:pPr>
+      <w:r>
+        <w:rPr>
+          <w:color w:val="0000FF"/>
+        </w:rPr>
+        <w:tab/>
+      </w:r>
+      <w:r>
+        <w:rPr>
+          <w:color w:val="0000FF"/>
+        </w:rPr>
+        <w:tab/>
+        <w:t xml:space="preserve">3. put in large background images on category.show, leaf_category.show, and the three product pages:  simple, matrix, complex. </w:t>
+      </w:r>
+    </w:p>
+    <w:p>
+      <w:pPr>
+        <w:rPr>
+          <w:color w:val="008000"/>
+        </w:rPr>
+      </w:pPr>
+      <w:r>
+        <w:rPr>
+          <w:color w:val="008000"/>
+        </w:rPr>
+        <w:tab/>
+      </w:r>
+      <w:r>
+        <w:rPr>
+          <w:color w:val="008000"/>
+        </w:rPr>
+        <w:tab/>
+        <w:t>4. highlight 'more' buttons on home page sliders when hover over them [DONE] 12/7</w:t>
+      </w:r>
+      <w:r>
+        <w:rPr>
+          <w:color w:val="008000"/>
+        </w:rPr>
         <w:t xml:space="preserve"> </w:t>
       </w:r>
-      <w:r>
-        <w:t xml:space="preserve">the </w:t>
-      </w:r>
-      <w:r>
-        <w:t xml:space="preserve">UI associatedwith Google CSE search button.  </w:t>
-      </w:r>
-    </w:p>
-    <w:p>
-      <w:r>
-        <w:tab/>
-      </w:r>
-      <w:r>
-        <w:tab/>
-        <w:t xml:space="preserve">1. leave it where it is and do something like Mavics does — essentially unwrapping it when someon clicks on the button sitting in front of it, and at that point exposing the text entry field, the search button, and the clear-text field icon ('x').  Consider doing that in a popup window if can't fit it into the slot in the left-nav reserved for it. </w:t>
-      </w:r>
-    </w:p>
-    <w:p>
-      <w:r>
-        <w:tab/>
-      </w:r>
-      <w:r>
-        <w:tab/>
-        <w:t>2. alternatively, move search, register/login and view-cart / checkout to the upper</w:t>
+    </w:p>
+    <w:p>
+      <w:pPr>
+        <w:rPr>
+          <w:color w:val="008000"/>
+        </w:rPr>
+      </w:pPr>
+    </w:p>
+    <w:p>
+      <w:pPr>
+        <w:pageBreakBefore/>
+        <w:rPr>
+          <w:b/>
+        </w:rPr>
+      </w:pPr>
+      <w:r>
+        <w:rPr>
+          <w:b/>
+        </w:rPr>
+        <w:t>Tru-M</w:t>
+      </w:r>
+      <w:r>
+        <w:rPr>
+          <w:b/>
+        </w:rPr>
+        <w:t xml:space="preserve">edical: </w:t>
+      </w:r>
+      <w:r>
+        <w:rPr>
+          <w:b/>
+        </w:rPr>
+        <w:t xml:space="preserve"> Release 2 goodies  </w:t>
+      </w:r>
+    </w:p>
+    <w:p>
+      <w:pPr>
+        <w:rPr>
+          <w:color w:val="008000"/>
+        </w:rPr>
+      </w:pPr>
+      <w:r>
+        <w:pict>
+          <v:shape id="_x0000_i1026" type="#_x0000_t75" style="width:431.7pt;height:1.4pt" o:hrpct="0" o:hralign="center" o:hr="t">
+            <v:imagedata r:id="rId6" o:title="Default Line"/>
+          </v:shape>
+        </w:pict>
+      </w:r>
+    </w:p>
+    <w:p>
+      <w:pPr>
+        <w:rPr>
+          <w:b/>
+        </w:rPr>
+      </w:pPr>
+      <w:r>
+        <w:rPr>
+          <w:color w:val="0000FF"/>
+        </w:rPr>
+        <w:tab/>
+      </w:r>
+      <w:r>
+        <w:rPr>
+          <w:b/>
+        </w:rPr>
+        <w:t>R2 UI experiments:</w:t>
+      </w:r>
+    </w:p>
+    <w:p>
+      <w:r>
+        <w:tab/>
+      </w:r>
+      <w:r>
+        <w:tab/>
+        <w:t>1. build a version fo the site with colored circles on the main menu items, and background colors in each of the sections that match: perhaps just color backgrounds rather than the images used in R1.</w:t>
+      </w:r>
+    </w:p>
+    <w:p>
+      <w:r>
+        <w:tab/>
+      </w:r>
+      <w:r>
+        <w:tab/>
+        <w:t xml:space="preserve">2. complex types:  with multiple thumbnails and zoom on product_type page.  Same for matrix and simple products? </w:t>
       </w:r>
       <w:r>
         <w:t xml:space="preserve"> </w:t>
       </w:r>
-      <w:r>
-        <w:t xml:space="preserve">right, above the floating white panels on the screen </w:t>
-      </w:r>
-    </w:p>
-    <w:p>
-      <w:r>
-        <w:tab/>
-        <w:t>3.  Insert search by competitor's part number.  Assume there will be multiple columns within the spreadsheet used to load the database, for at least 4 competitors.  When user types a number or string in the search box in the page footer, search for matching numbers in any of the columns of competitor part nos within the product table.  Bring up a popup window to say the search is in progress, and then eith</w:t>
-      </w:r>
-      <w:r>
-        <w:t xml:space="preserve">er a 'no matching part no's found; please call us on our toll-free line at 800-999-9999' </w:t>
-      </w:r>
-      <w:r>
-        <w:t xml:space="preserve">or a line that pairs the # entered, [ the compeittor name], and the tms-part_no, and says whether the match is exact or only similiar.  Give user a button he can click to go to the product page for the tma product  shown as a match.  = top level item #3.  </w:t>
-      </w:r>
-    </w:p>
-    <w:p>
-      <w:pPr>
-        <w:rPr>
-          <w:color w:val="FF0000"/>
-        </w:rPr>
-      </w:pPr>
-      <w:r>
-        <w:tab/>
-      </w:r>
-      <w:r>
-        <w:rPr>
-          <w:color w:val="FF0000"/>
-        </w:rPr>
-        <w:t>4  Get scroller on the home page to work</w:t>
-      </w:r>
-      <w:r>
-        <w:rPr>
-          <w:color w:val="FF0000"/>
-        </w:rPr>
-        <w:t xml:space="preserve">, with text blocks appropriately positioned on each of the images used.  </w:t>
-      </w:r>
-    </w:p>
-    <w:p>
-      <w:pPr>
-        <w:rPr>
-          <w:color w:val="008000"/>
-        </w:rPr>
-      </w:pPr>
-      <w:r>
-        <w:rPr>
-          <w:color w:val="FF0000"/>
-        </w:rPr>
-        <w:tab/>
-      </w:r>
-      <w:r>
-        <w:rPr>
-          <w:color w:val="008000"/>
-        </w:rPr>
-        <w:tab/>
-        <w:t xml:space="preserve">4-1 </w:t>
-      </w:r>
-      <w:r>
-        <w:rPr>
-          <w:color w:val="008000"/>
-        </w:rPr>
-        <w:t>using Nivo slider: name clash with admin</w:t>
-      </w:r>
-    </w:p>
-    <w:p>
-      <w:pPr>
-        <w:rPr>
-          <w:color w:val="008000"/>
-        </w:rPr>
-      </w:pPr>
-      <w:r>
-        <w:rPr>
-          <w:color w:val="008000"/>
-        </w:rPr>
-        <w:tab/>
-      </w:r>
-      <w:r>
-        <w:rPr>
-          <w:color w:val="008000"/>
-        </w:rPr>
-        <w:tab/>
-        <w:t xml:space="preserve">4-2 using simple slider: too simple; need text and link overlays. </w:t>
-      </w:r>
-    </w:p>
-    <w:p>
-      <w:pPr>
-        <w:rPr>
-          <w:color w:val="008000"/>
-        </w:rPr>
-      </w:pPr>
-      <w:r>
-        <w:rPr>
-          <w:color w:val="008000"/>
-        </w:rPr>
-        <w:tab/>
-      </w:r>
-      <w:r>
-        <w:rPr>
-          <w:color w:val="008000"/>
-        </w:rPr>
-        <w:tab/>
-        <w:t xml:space="preserve">4-3 </w:t>
-      </w:r>
-      <w:r>
-        <w:rPr>
-          <w:color w:val="008000"/>
-        </w:rPr>
-        <w:t>using royal slider</w:t>
-      </w:r>
-    </w:p>
-    <w:p>
-      <w:pPr>
-        <w:rPr>
-          <w:color w:val="008000"/>
-        </w:rPr>
-      </w:pPr>
-      <w:r>
-        <w:rPr>
-          <w:color w:val="008000"/>
-        </w:rPr>
-        <w:tab/>
-      </w:r>
-      <w:r>
-        <w:rPr>
-          <w:color w:val="008000"/>
-        </w:rPr>
-        <w:tab/>
-      </w:r>
-      <w:r>
-        <w:rPr>
-          <w:color w:val="008000"/>
-        </w:rPr>
-        <w:tab/>
-        <w:t xml:space="preserve">— </w:t>
-      </w:r>
-      <w:r>
-        <w:rPr>
-          <w:color w:val="008000"/>
-        </w:rPr>
-        <w:t xml:space="preserve">slider set up; individual slides lined to 800x800 png images, allowing the background (currently a light gray) to show through.  </w:t>
-      </w:r>
-    </w:p>
-    <w:p>
-      <w:pPr>
-        <w:rPr>
-          <w:color w:val="008000"/>
-        </w:rPr>
-      </w:pPr>
-      <w:r>
-        <w:rPr>
-          <w:color w:val="008000"/>
-        </w:rPr>
-        <w:tab/>
-      </w:r>
-      <w:r>
-        <w:rPr>
-          <w:color w:val="008000"/>
-        </w:rPr>
-        <w:tab/>
-      </w:r>
-      <w:r>
-        <w:rPr>
-          <w:color w:val="008000"/>
-        </w:rPr>
-        <w:tab/>
-        <w:t xml:space="preserve">— titles, text and 'more' button coming in over the slides after slide has slid in from the right as it should.  Have the per-slide control of placement that we need.  </w:t>
-      </w:r>
-    </w:p>
-    <w:p>
-      <w:pPr>
-        <w:rPr>
-          <w:color w:val="FF6600"/>
-        </w:rPr>
-      </w:pPr>
-      <w:r>
-        <w:rPr>
-          <w:color w:val="FF0000"/>
-        </w:rPr>
-        <w:tab/>
-      </w:r>
-      <w:r>
-        <w:rPr>
-          <w:color w:val="FF6600"/>
-        </w:rPr>
-        <w:tab/>
-      </w:r>
-      <w:r>
-        <w:rPr>
-          <w:color w:val="FF6600"/>
-        </w:rPr>
-        <w:tab/>
-        <w:t>— remaining problems"</w:t>
-      </w:r>
-    </w:p>
-    <w:p>
-      <w:pPr>
-        <w:rPr>
-          <w:color w:val="008000"/>
-        </w:rPr>
-      </w:pPr>
-      <w:r>
-        <w:rPr>
-          <w:color w:val="008000"/>
-        </w:rPr>
-        <w:tab/>
-      </w:r>
-      <w:r>
-        <w:rPr>
-          <w:color w:val="008000"/>
-        </w:rPr>
-        <w:tab/>
-      </w:r>
-      <w:r>
-        <w:rPr>
-          <w:color w:val="008000"/>
-        </w:rPr>
-        <w:tab/>
-      </w:r>
-      <w:r>
-        <w:rPr>
-          <w:color w:val="008000"/>
-        </w:rPr>
-        <w:tab/>
-        <w:t xml:space="preserve">— </w:t>
-      </w:r>
-      <w:r>
-        <w:rPr>
-          <w:color w:val="008000"/>
-        </w:rPr>
-        <w:t>slides</w:t>
-      </w:r>
-      <w:r>
-        <w:rPr>
-          <w:color w:val="008000"/>
-        </w:rPr>
-        <w:t xml:space="preserve"> are not scrolling automaticall [FIXED]</w:t>
-      </w:r>
-    </w:p>
-    <w:p>
-      <w:pPr>
-        <w:rPr>
-          <w:color w:val="008000"/>
-        </w:rPr>
-      </w:pPr>
-      <w:r>
-        <w:rPr>
-          <w:color w:val="008000"/>
-        </w:rPr>
-        <w:tab/>
-      </w:r>
-      <w:r>
-        <w:rPr>
-          <w:color w:val="008000"/>
-        </w:rPr>
-        <w:tab/>
-      </w:r>
-      <w:r>
-        <w:rPr>
-          <w:color w:val="008000"/>
-        </w:rPr>
-        <w:tab/>
-      </w:r>
-      <w:r>
-        <w:rPr>
-          <w:color w:val="008000"/>
-        </w:rPr>
-        <w:tab/>
-        <w:t>— left back-arrow is under the menu on the left</w:t>
-      </w:r>
-      <w:r>
-        <w:rPr>
-          <w:color w:val="008000"/>
-        </w:rPr>
-        <w:t xml:space="preserve"> [FIXED]</w:t>
-      </w:r>
-    </w:p>
-    <w:p>
-      <w:pPr>
-        <w:rPr>
-          <w:color w:val="FF6600"/>
-        </w:rPr>
-      </w:pPr>
-      <w:r>
-        <w:rPr>
-          <w:color w:val="FF6600"/>
-        </w:rPr>
-        <w:tab/>
-      </w:r>
-      <w:r>
-        <w:rPr>
-          <w:color w:val="FF6600"/>
-        </w:rPr>
-        <w:tab/>
-      </w:r>
-      <w:r>
-        <w:rPr>
-          <w:color w:val="FF6600"/>
-        </w:rPr>
-        <w:tab/>
-      </w:r>
-      <w:r>
-        <w:rPr>
-          <w:color w:val="FF6600"/>
-        </w:rPr>
-        <w:tab/>
-        <w:t xml:space="preserve">— backgrounds </w:t>
-      </w:r>
-      <w:r>
-        <w:rPr>
-          <w:color w:val="FF6600"/>
-        </w:rPr>
-        <w:t xml:space="preserve"> must be under the left menu as I want them to be , but since they are not black, don't notice the sliding in.  Not as much visual drama as I want. </w:t>
-      </w:r>
-    </w:p>
-    <w:p>
-      <w:pPr>
-        <w:rPr>
-          <w:color w:val="FF6600"/>
-        </w:rPr>
-      </w:pPr>
-      <w:r>
-        <w:rPr>
-          <w:color w:val="FF6600"/>
-        </w:rPr>
-        <w:tab/>
-      </w:r>
-      <w:r>
-        <w:rPr>
-          <w:color w:val="FF6600"/>
-        </w:rPr>
-        <w:tab/>
-      </w:r>
-      <w:r>
-        <w:rPr>
-          <w:color w:val="FF6600"/>
-        </w:rPr>
-        <w:tab/>
-      </w:r>
-      <w:r>
-        <w:rPr>
-          <w:color w:val="FF6600"/>
-        </w:rPr>
-        <w:tab/>
-        <w:t>— backgrounds don't vary, black or white</w:t>
-      </w:r>
-    </w:p>
-    <w:p>
-      <w:pPr>
-        <w:rPr>
-          <w:color w:val="FF6600"/>
-          <w:u w:val="single"/>
-        </w:rPr>
-      </w:pPr>
-      <w:r>
-        <w:rPr>
-          <w:color w:val="FF6600"/>
-        </w:rPr>
-        <w:tab/>
-      </w:r>
-      <w:r>
-        <w:rPr>
-          <w:color w:val="FF6600"/>
-        </w:rPr>
-        <w:tab/>
-      </w:r>
-      <w:r>
-        <w:rPr>
-          <w:color w:val="FF6600"/>
-        </w:rPr>
-        <w:tab/>
-      </w:r>
-      <w:r>
-        <w:rPr>
-          <w:color w:val="FF6600"/>
-        </w:rPr>
-        <w:tab/>
-      </w:r>
-      <w:r>
-        <w:rPr>
-          <w:color w:val="FF6600"/>
-          <w:u w:val="single"/>
-        </w:rPr>
-        <w:t>— at some point in the process of inserting slider, lost the modal nature of left-menu popups</w:t>
-      </w:r>
-    </w:p>
-    <w:p>
-      <w:pPr>
-        <w:rPr>
-          <w:color w:val="FF6600"/>
-        </w:rPr>
-      </w:pPr>
-      <w:r>
-        <w:rPr>
-          <w:color w:val="FF6600"/>
-        </w:rPr>
-        <w:tab/>
-      </w:r>
-      <w:r>
-        <w:rPr>
-          <w:color w:val="FF6600"/>
-        </w:rPr>
-        <w:tab/>
-      </w:r>
-      <w:r>
-        <w:rPr>
-          <w:color w:val="FF6600"/>
-        </w:rPr>
-        <w:tab/>
-      </w:r>
-      <w:r>
-        <w:rPr>
-          <w:color w:val="FF6600"/>
-        </w:rPr>
-        <w:tab/>
-        <w:t xml:space="preserve">— cross browser problems: working on Firefox, but not in webkit-based browsers, i.e., Chrome or Safari. </w:t>
-      </w:r>
-    </w:p>
-    <w:p>
-      <w:pPr>
-        <w:rPr>
-          <w:color w:val="FF6600"/>
-        </w:rPr>
-      </w:pPr>
-      <w:r>
-        <w:rPr>
-          <w:color w:val="FF6600"/>
-        </w:rPr>
-        <w:tab/>
-      </w:r>
-      <w:r>
-        <w:rPr>
-          <w:color w:val="FF6600"/>
-        </w:rPr>
-        <w:tab/>
-        <w:t>4-4. Remove mavic js code in majvic.js and in headers of ...  that has been replaced by royal slider.</w:t>
-      </w:r>
-    </w:p>
-    <w:p>
-      <w:pPr>
-        <w:rPr>
-          <w:color w:val="FF0000"/>
-        </w:rPr>
-      </w:pPr>
-    </w:p>
-    <w:p>
-      <w:r>
-        <w:tab/>
-        <w:t>5</w:t>
-      </w:r>
-      <w:r>
-        <w:t xml:space="preserve">.  Get sibling nav to work properly or eliminate it </w:t>
-      </w:r>
-      <w:r>
-        <w:t xml:space="preserve"> ( currently commented out ) </w:t>
-      </w:r>
-    </w:p>
-    <w:p>
-      <w:r>
-        <w:tab/>
-        <w:t>6</w:t>
-      </w:r>
-      <w:r>
-        <w:t>.  L</w:t>
-      </w:r>
-      <w:r>
-        <w:t xml:space="preserve">ayout: line up top of the #right-content thing, when it is on the right, with top of middle column. </w:t>
-      </w:r>
-    </w:p>
-    <w:p>
-      <w:r>
-        <w:tab/>
-        <w:t>7</w:t>
-      </w:r>
-      <w:r>
-        <w:t>. Do</w:t>
-      </w:r>
-      <w:r>
-        <w:t xml:space="preserve"> a R2 sample of what a complex type would look like if had multiple images and zoom. </w:t>
-      </w:r>
-    </w:p>
-    <w:p>
-      <w:r>
-        <w:tab/>
-        <w:t>8</w:t>
-      </w:r>
-      <w:r>
-        <w:t>. P</w:t>
-      </w:r>
-      <w:r>
-        <w:t xml:space="preserve">ut in Admin subsystem for controlling the content in the Rails-side DBMS.   [ Discuss the Rails -&gt; Netsuite autosynch as an R2 addition with Bill.  </w:t>
-      </w:r>
-    </w:p>
-    <w:p>
-      <w:r>
-        <w:tab/>
-      </w:r>
-      <w:r>
-        <w:tab/>
-        <w:t xml:space="preserve">1. Three options for synchronizing product data: (i) general schema mapper built around open-source T__; (ii) schema mapper for TruMedical database and Netsuite setup; (iii) break data on the Rails side out into the same tables we are using to support the object model in the Rails site. </w:t>
-      </w:r>
-    </w:p>
-    <w:p>
-      <w:r>
-        <w:tab/>
-      </w:r>
-      <w:r>
-        <w:tab/>
-        <w:t xml:space="preserve">2. Pushing images to Amazon S3 and synchronizing. </w:t>
-      </w:r>
-    </w:p>
-    <w:p>
-      <w:r>
-        <w:tab/>
-      </w:r>
-      <w:r>
-        <w:tab/>
-        <w:t>3. [ Pushing Video to a CDN:  current HDDN, Akami/Brightcove,  [ ... ]</w:t>
-      </w:r>
-    </w:p>
-    <w:p>
-      <w:r>
-        <w:tab/>
-      </w:r>
-      <w:r>
-        <w:t>9</w:t>
-      </w:r>
-      <w:r>
-        <w:t xml:space="preserve">. </w:t>
-      </w:r>
-      <w:r>
-        <w:t xml:space="preserve">Deal with different price levels being displayed for different categories of user, and users from different clinics which have negotiated different price levels.  </w:t>
-      </w:r>
-    </w:p>
-    <w:p>
-      <w:r>
-        <w:tab/>
-      </w:r>
-      <w:r>
-        <w:tab/>
-        <w:t xml:space="preserve">1. Does this imply a register/login subsystem on the Rails front-end so that we know which prices to show the user, and </w:t>
-      </w:r>
-    </w:p>
-    <w:p>
-      <w:r>
-        <w:tab/>
-      </w:r>
-      <w:r>
-        <w:tab/>
-        <w:t xml:space="preserve">2. A way of passing an argument on which price-list to use to the Netsuite back-end either when the user logs in, or when invoke the view cart and checkout operations. </w:t>
-      </w:r>
-    </w:p>
-    <w:p>
-      <w:r>
-        <w:tab/>
-        <w:t>10</w:t>
-      </w:r>
-      <w:r>
-        <w:t>.</w:t>
-      </w:r>
-      <w:r>
-        <w:tab/>
-      </w:r>
-      <w:r>
-        <w:t xml:space="preserve">Cleanup the code base, consolidating the css libraries and removing any css libraries that are not being used, and any javascript libraries that are not being used. </w:t>
-      </w:r>
-    </w:p>
-    <w:p>
-      <w:r>
-        <w:tab/>
-        <w:t>11</w:t>
-      </w:r>
-      <w:r>
-        <w:t xml:space="preserve">. Home page overlays that run off the bottom of the page:  scroll bars within them?  realign company pages so they go from the bottom of the left menu item up, instead of from the top of the left menu item down?  </w:t>
-      </w:r>
-    </w:p>
-    <w:p>
-      <w:r>
-        <w:tab/>
-      </w:r>
-      <w:r>
-        <w:tab/>
-        <w:t>— waiting on Bill for content for 'providers' section</w:t>
-      </w:r>
-    </w:p>
-    <w:p>
-      <w:r>
-        <w:tab/>
-      </w:r>
-      <w:r>
-        <w:tab/>
-        <w:t xml:space="preserve">— get some images into the Tru-Medical, and Patients/Providers/Payors overlays?  They are a bit text-heavy at this point.  </w:t>
-      </w:r>
-    </w:p>
-    <w:p>
-      <w:pPr>
-        <w:rPr>
-          <w:color w:val="0000FF"/>
-        </w:rPr>
-      </w:pPr>
-      <w:r>
-        <w:rPr>
-          <w:color w:val="0000FF"/>
-        </w:rPr>
-        <w:tab/>
-        <w:t>12</w:t>
-      </w:r>
-      <w:r>
-        <w:rPr>
-          <w:color w:val="0000FF"/>
-        </w:rPr>
-        <w:t xml:space="preserve">.  Promotions and Tru-Value product blocks in the #right-content section: What does Bill want us to do when someone clicks on one of these: </w:t>
-      </w:r>
-    </w:p>
-    <w:p>
-      <w:pPr>
-        <w:rPr>
-          <w:color w:val="0000FF"/>
-        </w:rPr>
-      </w:pPr>
-      <w:r>
-        <w:tab/>
-      </w:r>
-      <w:r>
-        <w:rPr>
-          <w:color w:val="0000FF"/>
-        </w:rPr>
-        <w:tab/>
-        <w:t>1. Promotions: [ ... ]</w:t>
-      </w:r>
-    </w:p>
-    <w:p>
-      <w:pPr>
-        <w:rPr>
-          <w:color w:val="0000FF"/>
-        </w:rPr>
-      </w:pPr>
-      <w:r>
-        <w:rPr>
-          <w:color w:val="0000FF"/>
-        </w:rPr>
-        <w:tab/>
-      </w:r>
-      <w:r>
-        <w:rPr>
-          <w:color w:val="0000FF"/>
-        </w:rPr>
-        <w:tab/>
-        <w:t>2. Tru-Value Products: [ ... ]</w:t>
-      </w:r>
-    </w:p>
-    <w:p>
-      <w:r>
-        <w:tab/>
-        <w:t xml:space="preserve">13. </w:t>
-      </w:r>
-      <w:r>
-        <w:tab/>
-        <w:t xml:space="preserve">Prices show on the site vary by who is logged in.  Currently just using clinical list price: good enough for Release 1?  If not, this seems to require moving the login/registration subsystem to the Rails front-end. </w:t>
-      </w:r>
-    </w:p>
-    <w:p>
-      <w:pPr>
-        <w:rPr>
-          <w:color w:val="0000FF"/>
-        </w:rPr>
-      </w:pPr>
-      <w:r>
-        <w:rPr>
-          <w:color w:val="0000FF"/>
-        </w:rPr>
-        <w:tab/>
-        <w:t xml:space="preserve">14. </w:t>
-      </w:r>
-      <w:r>
-        <w:rPr>
-          <w:color w:val="0000FF"/>
-        </w:rPr>
-        <w:t>Visual nits:</w:t>
-      </w:r>
-    </w:p>
-    <w:p>
-      <w:pPr>
-        <w:rPr>
-          <w:color w:val="0000FF"/>
-        </w:rPr>
-      </w:pPr>
-      <w:r>
-        <w:rPr>
-          <w:color w:val="0000FF"/>
-        </w:rPr>
-        <w:tab/>
-      </w:r>
-      <w:r>
-        <w:rPr>
-          <w:color w:val="0000FF"/>
-        </w:rPr>
-        <w:tab/>
-        <w:t xml:space="preserve">1. </w:t>
-      </w:r>
-      <w:r>
-        <w:rPr>
-          <w:color w:val="0000FF"/>
-        </w:rPr>
-        <w:t xml:space="preserve">Left menu: orange block that appears when you mouse over a menu item extends 5-10 px beyond the left and right ends of the underlines; make them match. </w:t>
-      </w:r>
-    </w:p>
-    <w:p>
-      <w:pPr>
-        <w:rPr>
-          <w:color w:val="0000FF"/>
-        </w:rPr>
-      </w:pPr>
-      <w:r>
-        <w:rPr>
-          <w:color w:val="0000FF"/>
-        </w:rPr>
-        <w:tab/>
-      </w:r>
-      <w:r>
-        <w:rPr>
-          <w:color w:val="0000FF"/>
-        </w:rPr>
-        <w:tab/>
-        <w:t>2. losing the 2+ px vertical space between left nav and main panel</w:t>
-      </w:r>
-    </w:p>
-    <w:p>
-      <w:pPr>
-        <w:rPr>
-          <w:color w:val="0000FF"/>
-        </w:rPr>
-      </w:pPr>
-      <w:r>
-        <w:rPr>
-          <w:color w:val="0000FF"/>
-        </w:rPr>
-        <w:tab/>
-      </w:r>
-      <w:r>
-        <w:rPr>
-          <w:color w:val="0000FF"/>
-        </w:rPr>
-        <w:tab/>
-        <w:t xml:space="preserve">3. put in large background images on category.show, leaf_category.show, and the three product pages:  simple, matrix, complex.  </w:t>
-      </w:r>
-    </w:p>
-    <w:p>
-      <w:pPr>
-        <w:rPr>
-          <w:color w:val="0000FF"/>
-        </w:rPr>
-      </w:pPr>
-      <w:r>
-        <w:rPr>
-          <w:color w:val="0000FF"/>
-        </w:rPr>
-        <w:tab/>
-        <w:t>15. R2 UI experiments:</w:t>
-      </w:r>
-    </w:p>
-    <w:p>
-      <w:pPr>
-        <w:rPr>
-          <w:color w:val="0000FF"/>
-        </w:rPr>
-      </w:pPr>
-      <w:r>
-        <w:rPr>
-          <w:color w:val="0000FF"/>
-        </w:rPr>
-        <w:tab/>
-      </w:r>
-      <w:r>
-        <w:rPr>
-          <w:color w:val="0000FF"/>
-        </w:rPr>
-        <w:tab/>
-        <w:t xml:space="preserve">1. build a version fo the site with colored circles on the main menu items, and background colors in each of the sections that match: perhaps just color backgrounds rather than the images used in R1. </w:t>
+    </w:p>
+    <w:p>
+      <w:r>
+        <w:tab/>
+      </w:r>
+      <w:r>
+        <w:tab/>
+        <w:t xml:space="preserve">3. </w:t>
+      </w:r>
+    </w:p>
+    <w:p>
+      <w:pPr>
+        <w:rPr>
+          <w:b/>
+        </w:rPr>
+      </w:pPr>
+      <w:r>
+        <w:rPr>
+          <w:b/>
+        </w:rPr>
+        <w:tab/>
+        <w:t>R2 functionality</w:t>
+      </w:r>
+    </w:p>
+    <w:p>
+      <w:r>
+        <w:tab/>
+      </w:r>
+      <w:r>
+        <w:tab/>
+        <w:t>1. add support for multiple price levels by replacing Nesuite register/login subsystem, with one we control in the Rails front-end;  part of R2, or does it have to be there in R1?</w:t>
+      </w:r>
+    </w:p>
+    <w:p>
+      <w:r>
+        <w:tab/>
+      </w:r>
+      <w:r>
+        <w:tab/>
+        <w:t>2. add Rails-&gt;Netsuite autosych of changes to products, categories, images</w:t>
       </w:r>
     </w:p>
     <w:p>
@@ -7252,8 +7872,8 @@
     <w:p/>
     <w:p/>
     <w:sectPr>
-      <w:footerReference w:type="even" r:id="rId6"/>
-      <w:footerReference w:type="default" r:id="rId7"/>
+      <w:footerReference w:type="even" r:id="rId7"/>
+      <w:footerReference w:type="default" r:id="rId8"/>
       <w:pgSz w:w="12240" w:h="15840"/>
       <w:pgMar w:top="1440" w:right="1800" w:bottom="1440" w:left="1800" w:gutter="0"/>
     </w:sectPr>

</xml_diff>